<commit_message>
Update logging and estimate documentation
</commit_message>
<xml_diff>
--- a/EECS581_P1_Documentation/Task Time Estimate Documentation.docx
+++ b/EECS581_P1_Documentation/Task Time Estimate Documentation.docx
@@ -14,7 +14,7 @@
           <w:szCs w:val="46"/>
         </w:rPr>
       </w:pPr>
-      <w:bookmarkStart w:name="_2muxkmv23z4" w:colFirst="0" w:colLast="0" w:id="0"/>
+      <w:bookmarkStart w:id="0" w:name="_2muxkmv23z4" w:colFirst="0" w:colLast="0"/>
       <w:bookmarkEnd w:id="0"/>
       <w:r>
         <w:rPr>
@@ -26,24 +26,12 @@
       </w:r>
     </w:p>
     <w:p/>
-    <w:p w14:noSpellErr="1">
+    <w:p>
       <w:r>
         <w:rPr>
           <w:lang w:val="en-US"/>
         </w:rPr>
-        <w:t xml:space="preserve">Estimate Method: </w:t>
-      </w:r>
-      <w:r>
-        <w:rPr>
-          <w:lang w:val="en-US"/>
-        </w:rPr>
-        <w:t>Determine</w:t>
-      </w:r>
-      <w:r>
-        <w:rPr>
-          <w:lang w:val="en-US"/>
-        </w:rPr>
-        <w:t xml:space="preserve"> task complexity (simple-1pt: 1-3 steps, average-5pts: 3-6 steps, complex-10pts: 6+ steps), scale based on familiarity with necessary knowledge (unfamiliar: 1.2x, familiar: 1x, mastered: 0.8x), multiply by 6 minutes per point</w:t>
+        <w:t>Estimate Method: Determine task complexity (simple-1pt: 1-3 steps, average-5pts: 3-6 steps, complex-10pts: 6+ steps), scale based on familiarity with necessary knowledge (unfamiliar: 1.2x, familiar: 1x, mastered: 0.8x), multiply by 6 minutes per point</w:t>
       </w:r>
     </w:p>
     <w:p/>
@@ -65,7 +53,7 @@
           <w:szCs w:val="26"/>
         </w:rPr>
       </w:pPr>
-      <w:bookmarkStart w:name="_7tpv7hmu1ye6" w:colFirst="0" w:colLast="0" w:id="1"/>
+      <w:bookmarkStart w:id="1" w:name="_7tpv7hmu1ye6" w:colFirst="0" w:colLast="0"/>
       <w:bookmarkEnd w:id="1"/>
       <w:r>
         <w:rPr>
@@ -77,14 +65,14 @@
         <w:t>User Story 1 — Game Setup</w:t>
       </w:r>
     </w:p>
-    <w:p w14:noSpellErr="1">
+    <w:p>
       <w:pPr>
         <w:spacing w:before="240" w:after="240"/>
       </w:pPr>
       <w:r>
         <w:rPr>
-          <w:b w:val="1"/>
-          <w:bCs w:val="1"/>
+          <w:b/>
+          <w:bCs/>
           <w:lang w:val="en-US"/>
         </w:rPr>
         <w:t>As a user…</w:t>
@@ -96,40 +84,43 @@
         <w:rPr>
           <w:lang w:val="en-US"/>
         </w:rPr>
-        <w:t xml:space="preserve">I want to select </w:t>
+        <w:t>I want to select a number of mines and press a button to start a game of minesweeper…</w:t>
+      </w:r>
+      <w:r>
+        <w:br/>
       </w:r>
       <w:r>
         <w:rPr>
           <w:lang w:val="en-US"/>
         </w:rPr>
-        <w:t>a number of</w:t>
-      </w:r>
-      <w:r>
-        <w:rPr>
-          <w:lang w:val="en-US"/>
-        </w:rPr>
-        <w:t xml:space="preserve"> mines and press a button to start a game of minesweeper…</w:t>
-      </w:r>
-      <w:r>
+        <w:t>So that I can play a game of minesweeper where the number of mines is determined by my input.</w:t>
+      </w:r>
+    </w:p>
+    <w:p>
+      <w:pPr>
+        <w:spacing w:before="240" w:after="240" w:line="240" w:lineRule="auto"/>
+        <w:rPr>
+          <w:b/>
+        </w:rPr>
+      </w:pPr>
+      <w:r>
+        <w:rPr>
+          <w:b/>
+        </w:rPr>
+        <w:t>Task Breakdown:</w:t>
+      </w:r>
+      <w:r>
+        <w:rPr>
+          <w:b/>
+        </w:rPr>
         <w:br/>
-      </w:r>
-      <w:r>
-        <w:rPr>
-          <w:lang w:val="en-US"/>
-        </w:rPr>
-        <w:t xml:space="preserve">So that I can play a game of minesweeper where the number of mines is </w:t>
-      </w:r>
-      <w:r>
-        <w:rPr>
-          <w:lang w:val="en-US"/>
-        </w:rPr>
-        <w:t>determined</w:t>
-      </w:r>
-      <w:r>
-        <w:rPr>
-          <w:lang w:val="en-US"/>
-        </w:rPr>
-        <w:t xml:space="preserve"> by my input.</w:t>
+        <w:t>Create an HTML input element</w:t>
+      </w:r>
+      <w:r>
+        <w:rPr>
+          <w:b/>
+        </w:rPr>
+        <w:t xml:space="preserve"> - (simple)</w:t>
       </w:r>
     </w:p>
     <w:p>
@@ -143,19 +134,19 @@
         <w:rPr>
           <w:b/>
         </w:rPr>
-        <w:t>Task Breakdown:</w:t>
-      </w:r>
-      <w:r>
-        <w:rPr>
-          <w:b/>
-        </w:rPr>
-        <w:br/>
-      </w:r>
-      <w:r>
-        <w:rPr>
-          <w:b/>
-        </w:rPr>
-        <w:t>Create an HTML input element</w:t>
+        <w:t xml:space="preserve">Create a start game button </w:t>
+      </w:r>
+      <w:r>
+        <w:rPr>
+          <w:b/>
+        </w:rPr>
+        <w:t xml:space="preserve">- </w:t>
+      </w:r>
+      <w:r>
+        <w:rPr>
+          <w:b/>
+        </w:rPr>
+        <w:t>(simple)</w:t>
       </w:r>
     </w:p>
     <w:p>
@@ -169,7 +160,13 @@
         <w:rPr>
           <w:b/>
         </w:rPr>
-        <w:t>Create a start game button (simple)</w:t>
+        <w:t>Take value from input field when pressing start game</w:t>
+      </w:r>
+      <w:r>
+        <w:rPr>
+          <w:b/>
+        </w:rPr>
+        <w:t xml:space="preserve"> - (simple)</w:t>
       </w:r>
     </w:p>
     <w:p>
@@ -183,21 +180,19 @@
         <w:rPr>
           <w:b/>
         </w:rPr>
-        <w:t>Take value from input field when pressing start game</w:t>
-      </w:r>
-    </w:p>
-    <w:p>
-      <w:pPr>
-        <w:spacing w:before="240" w:after="240" w:line="240" w:lineRule="auto"/>
-        <w:rPr>
-          <w:b/>
-        </w:rPr>
-      </w:pPr>
-      <w:r>
-        <w:rPr>
-          <w:b/>
-        </w:rPr>
-        <w:t>Create input handler for launching minefield generation on start game button press (average)</w:t>
+        <w:t xml:space="preserve">Create input handler for launching minefield generation on start game button press </w:t>
+      </w:r>
+      <w:r>
+        <w:rPr>
+          <w:b/>
+        </w:rPr>
+        <w:t xml:space="preserve">- </w:t>
+      </w:r>
+      <w:r>
+        <w:rPr>
+          <w:b/>
+        </w:rPr>
+        <w:t>(average)</w:t>
       </w:r>
     </w:p>
     <w:tbl>
@@ -206,12 +201,12 @@
         <w:tblW w:w="9359" w:type="dxa"/>
         <w:tblInd w:w="0" w:type="dxa"/>
         <w:tblBorders>
-          <w:top w:val="single" w:color="000000" w:sz="8" w:space="0"/>
-          <w:left w:val="single" w:color="000000" w:sz="8" w:space="0"/>
-          <w:bottom w:val="single" w:color="000000" w:sz="8" w:space="0"/>
-          <w:right w:val="single" w:color="000000" w:sz="8" w:space="0"/>
-          <w:insideH w:val="single" w:color="000000" w:sz="8" w:space="0"/>
-          <w:insideV w:val="single" w:color="000000" w:sz="8" w:space="0"/>
+          <w:top w:val="single" w:sz="8" w:space="0" w:color="000000"/>
+          <w:left w:val="single" w:sz="8" w:space="0" w:color="000000"/>
+          <w:bottom w:val="single" w:sz="8" w:space="0" w:color="000000"/>
+          <w:right w:val="single" w:sz="8" w:space="0" w:color="000000"/>
+          <w:insideH w:val="single" w:sz="8" w:space="0" w:color="000000"/>
+          <w:insideV w:val="single" w:sz="8" w:space="0" w:color="000000"/>
         </w:tblBorders>
         <w:tblLayout w:type="fixed"/>
         <w:tblLook w:val="0600" w:firstRow="0" w:lastRow="0" w:firstColumn="0" w:lastColumn="0" w:noHBand="1" w:noVBand="1"/>
@@ -583,6 +578,12 @@
                 <w:b/>
               </w:rPr>
             </w:pPr>
+            <w:r>
+              <w:rPr>
+                <w:b/>
+              </w:rPr>
+              <w:t>Daniel Butler (familiar)</w:t>
+            </w:r>
           </w:p>
         </w:tc>
         <w:tc>
@@ -610,6 +611,12 @@
                 <w:b/>
               </w:rPr>
             </w:pPr>
+            <w:r>
+              <w:rPr>
+                <w:b/>
+              </w:rPr>
+              <w:t>1pt * 1 * 6min = 6 minutes</w:t>
+            </w:r>
           </w:p>
         </w:tc>
       </w:tr>
@@ -752,17 +759,18 @@
           <w:sz w:val="26"/>
           <w:szCs w:val="26"/>
         </w:rPr>
+        <w:lastRenderedPageBreak/>
         <w:t>User Story 2 — Initial Minefield Generation</w:t>
       </w:r>
     </w:p>
-    <w:p w14:noSpellErr="1">
+    <w:p>
       <w:pPr>
         <w:spacing w:before="240" w:after="240"/>
       </w:pPr>
       <w:r>
         <w:rPr>
-          <w:b w:val="1"/>
-          <w:bCs w:val="1"/>
+          <w:b/>
+          <w:bCs/>
           <w:lang w:val="en-US"/>
         </w:rPr>
         <w:t>As a user…</w:t>
@@ -774,28 +782,49 @@
         <w:rPr>
           <w:lang w:val="en-US"/>
         </w:rPr>
-        <w:t xml:space="preserve">I want to see a 10x10 grid with columns labeled A-J and rows labeled 1-10 </w:t>
+        <w:t>I want to see a 10x10 grid with columns labeled A-J and rows labeled 1-10 representing a minefield with randomly generated mine placements in some tiles while the rest are empty…</w:t>
+      </w:r>
+      <w:r>
+        <w:br/>
       </w:r>
       <w:r>
         <w:rPr>
           <w:lang w:val="en-US"/>
         </w:rPr>
-        <w:t>representing</w:t>
-      </w:r>
-      <w:r>
-        <w:rPr>
-          <w:lang w:val="en-US"/>
-        </w:rPr>
-        <w:t xml:space="preserve"> a minefield with randomly generated mine placements in some tiles while the rest are empty…</w:t>
-      </w:r>
-      <w:r>
+        <w:t>So that I can interact with it to play minesweeper, but I do not want the first tile I click to have a mine in it</w:t>
+      </w:r>
+    </w:p>
+    <w:p>
+      <w:pPr>
+        <w:spacing w:before="240" w:after="240" w:line="240" w:lineRule="auto"/>
+        <w:rPr>
+          <w:b/>
+        </w:rPr>
+      </w:pPr>
+      <w:r>
+        <w:rPr>
+          <w:b/>
+        </w:rPr>
+        <w:t>Task Breakdown:</w:t>
+      </w:r>
+      <w:r>
+        <w:rPr>
+          <w:b/>
+        </w:rPr>
         <w:br/>
-      </w:r>
-      <w:r>
-        <w:rPr>
-          <w:lang w:val="en-US"/>
-        </w:rPr>
-        <w:t>So that I can interact with it to play minesweeper, but I do not want the first tile I click to have a mine in it</w:t>
+        <w:t xml:space="preserve">Generate a 10x10 grid </w:t>
+      </w:r>
+      <w:r>
+        <w:rPr>
+          <w:b/>
+        </w:rPr>
+        <w:t xml:space="preserve">- </w:t>
+      </w:r>
+      <w:r>
+        <w:rPr>
+          <w:b/>
+        </w:rPr>
+        <w:t>(average)</w:t>
       </w:r>
     </w:p>
     <w:p>
@@ -809,19 +838,19 @@
         <w:rPr>
           <w:b/>
         </w:rPr>
-        <w:t>Task Breakdown:</w:t>
-      </w:r>
-      <w:r>
-        <w:rPr>
-          <w:b/>
-        </w:rPr>
-        <w:br/>
-      </w:r>
-      <w:r>
-        <w:rPr>
-          <w:b/>
-        </w:rPr>
-        <w:t>Generate a 10x10 grid (average)</w:t>
+        <w:t xml:space="preserve">Label the rows and columns </w:t>
+      </w:r>
+      <w:r>
+        <w:rPr>
+          <w:b/>
+        </w:rPr>
+        <w:t xml:space="preserve">- </w:t>
+      </w:r>
+      <w:r>
+        <w:rPr>
+          <w:b/>
+        </w:rPr>
+        <w:t>(average)</w:t>
       </w:r>
     </w:p>
     <w:p>
@@ -835,7 +864,13 @@
         <w:rPr>
           <w:b/>
         </w:rPr>
-        <w:t>Label the rows and columns (average)</w:t>
+        <w:t>Fill the grid with mines; the first clicked tile will not hold a mine</w:t>
+      </w:r>
+      <w:r>
+        <w:rPr>
+          <w:b/>
+        </w:rPr>
+        <w:t xml:space="preserve"> - </w:t>
       </w:r>
     </w:p>
     <w:p>
@@ -849,21 +884,13 @@
         <w:rPr>
           <w:b/>
         </w:rPr>
-        <w:t>Fill the grid with mines; the first clicked tile will not hold a mine</w:t>
-      </w:r>
-    </w:p>
-    <w:p>
-      <w:pPr>
-        <w:spacing w:before="240" w:after="240" w:line="240" w:lineRule="auto"/>
-        <w:rPr>
-          <w:b/>
-        </w:rPr>
-      </w:pPr>
-      <w:r>
-        <w:rPr>
-          <w:b/>
-        </w:rPr>
         <w:t>Store each tile’s number of adjacent mines</w:t>
+      </w:r>
+      <w:r>
+        <w:rPr>
+          <w:b/>
+        </w:rPr>
+        <w:t xml:space="preserve"> - </w:t>
       </w:r>
     </w:p>
     <w:tbl>
@@ -872,12 +899,12 @@
         <w:tblW w:w="9359" w:type="dxa"/>
         <w:tblInd w:w="0" w:type="dxa"/>
         <w:tblBorders>
-          <w:top w:val="single" w:color="000000" w:sz="8" w:space="0"/>
-          <w:left w:val="single" w:color="000000" w:sz="8" w:space="0"/>
-          <w:bottom w:val="single" w:color="000000" w:sz="8" w:space="0"/>
-          <w:right w:val="single" w:color="000000" w:sz="8" w:space="0"/>
-          <w:insideH w:val="single" w:color="000000" w:sz="8" w:space="0"/>
-          <w:insideV w:val="single" w:color="000000" w:sz="8" w:space="0"/>
+          <w:top w:val="single" w:sz="8" w:space="0" w:color="000000"/>
+          <w:left w:val="single" w:sz="8" w:space="0" w:color="000000"/>
+          <w:bottom w:val="single" w:sz="8" w:space="0" w:color="000000"/>
+          <w:right w:val="single" w:sz="8" w:space="0" w:color="000000"/>
+          <w:insideH w:val="single" w:sz="8" w:space="0" w:color="000000"/>
+          <w:insideV w:val="single" w:sz="8" w:space="0" w:color="000000"/>
         </w:tblBorders>
         <w:tblLayout w:type="fixed"/>
         <w:tblLook w:val="0600" w:firstRow="0" w:lastRow="0" w:firstColumn="0" w:lastColumn="0" w:noHBand="1" w:noVBand="1"/>
@@ -1218,21 +1245,7 @@
               <w:rPr>
                 <w:b/>
               </w:rPr>
-              <w:t xml:space="preserve">Adjacent </w:t>
-            </w:r>
-            <w:proofErr w:type="gramStart"/>
-            <w:r>
-              <w:rPr>
-                <w:b/>
-              </w:rPr>
-              <w:t>mine</w:t>
-            </w:r>
-            <w:proofErr w:type="gramEnd"/>
-            <w:r>
-              <w:rPr>
-                <w:b/>
-              </w:rPr>
-              <w:t xml:space="preserve"> counter</w:t>
+              <w:t>Adjacent mine counter</w:t>
             </w:r>
           </w:p>
         </w:tc>
@@ -1377,17 +1390,18 @@
           <w:sz w:val="26"/>
           <w:szCs w:val="26"/>
         </w:rPr>
+        <w:lastRenderedPageBreak/>
         <w:t>User Story 3 — Game Interaction 1 (revealing)</w:t>
       </w:r>
     </w:p>
-    <w:p w14:noSpellErr="1">
+    <w:p>
       <w:pPr>
         <w:spacing w:before="240" w:after="240"/>
       </w:pPr>
       <w:r>
         <w:rPr>
-          <w:b w:val="1"/>
-          <w:bCs w:val="1"/>
+          <w:b/>
+          <w:bCs/>
           <w:lang w:val="en-US"/>
         </w:rPr>
         <w:t>As a user…</w:t>
@@ -1408,64 +1422,64 @@
         <w:rPr>
           <w:lang w:val="en-US"/>
         </w:rPr>
-        <w:t xml:space="preserve">So that I can reveal them, and if they are empty, reveal all connected empty tiles if the clicked tile has 0 adjacent mines and show the number of mines </w:t>
-      </w:r>
-      <w:r>
-        <w:rPr>
+        <w:t>So that I can reveal them, and if they are empty, reveal all connected empty tiles if the clicked tile has 0 adjacent mines and show the number of mines adjacent to any tile that has been revealed.</w:t>
+      </w:r>
+    </w:p>
+    <w:p>
+      <w:pPr>
+        <w:spacing w:before="240" w:after="240" w:line="240" w:lineRule="auto"/>
+        <w:rPr>
+          <w:b/>
+          <w:bCs/>
           <w:lang w:val="en-US"/>
         </w:rPr>
-        <w:t>adjacent to</w:t>
-      </w:r>
-      <w:r>
-        <w:rPr>
+      </w:pPr>
+      <w:r>
+        <w:rPr>
+          <w:b/>
+          <w:bCs/>
           <w:lang w:val="en-US"/>
         </w:rPr>
-        <w:t xml:space="preserve"> any tile that has been revealed.</w:t>
-      </w:r>
-    </w:p>
-    <w:p w14:noSpellErr="1">
+        <w:t>Task Breakdown:</w:t>
+      </w:r>
+      <w:r>
+        <w:br/>
+      </w:r>
+      <w:r>
+        <w:rPr>
+          <w:b/>
+          <w:bCs/>
+          <w:lang w:val="en-US"/>
+        </w:rPr>
+        <w:t>Create input handler for left-clicking on tiles</w:t>
+      </w:r>
+      <w:r>
+        <w:rPr>
+          <w:b/>
+          <w:bCs/>
+          <w:lang w:val="en-US"/>
+        </w:rPr>
+        <w:t xml:space="preserve"> - (simple)</w:t>
+      </w:r>
+    </w:p>
+    <w:p>
       <w:pPr>
         <w:spacing w:before="240" w:after="240" w:line="240" w:lineRule="auto"/>
         <w:rPr>
-          <w:b w:val="1"/>
-          <w:bCs w:val="1"/>
-          <w:lang w:val="en-US"/>
-        </w:rPr>
-      </w:pPr>
-      <w:r>
-        <w:rPr>
-          <w:b w:val="1"/>
-          <w:bCs w:val="1"/>
-          <w:lang w:val="en-US"/>
-        </w:rPr>
-        <w:t>Task Breakdown:</w:t>
-      </w:r>
-      <w:r>
-        <w:br/>
-      </w:r>
-      <w:r>
-        <w:rPr>
-          <w:b w:val="1"/>
-          <w:bCs w:val="1"/>
-          <w:lang w:val="en-US"/>
-        </w:rPr>
-        <w:t xml:space="preserve">Create input handler for </w:t>
-      </w:r>
-      <w:r>
-        <w:rPr>
-          <w:b w:val="1"/>
-          <w:bCs w:val="1"/>
-          <w:lang w:val="en-US"/>
-        </w:rPr>
-        <w:t>left-clicking</w:t>
-      </w:r>
-      <w:r>
-        <w:rPr>
-          <w:b w:val="1"/>
-          <w:bCs w:val="1"/>
-          <w:lang w:val="en-US"/>
-        </w:rPr>
-        <w:t xml:space="preserve"> on tiles</w:t>
+          <w:b/>
+        </w:rPr>
+      </w:pPr>
+      <w:r>
+        <w:rPr>
+          <w:b/>
+        </w:rPr>
+        <w:t>Reveal a clicked tile as empty with the number of adjacent mines or as having a mine</w:t>
+      </w:r>
+      <w:r>
+        <w:rPr>
+          <w:b/>
+        </w:rPr>
+        <w:t xml:space="preserve"> - (average)</w:t>
       </w:r>
     </w:p>
     <w:p>
@@ -1479,21 +1493,13 @@
         <w:rPr>
           <w:b/>
         </w:rPr>
-        <w:t>Reveal a clicked tile as empty with the number of adjacent mines or as having a mine</w:t>
-      </w:r>
-    </w:p>
-    <w:p>
-      <w:pPr>
-        <w:spacing w:before="240" w:after="240" w:line="240" w:lineRule="auto"/>
-        <w:rPr>
-          <w:b/>
-        </w:rPr>
-      </w:pPr>
-      <w:r>
-        <w:rPr>
-          <w:b/>
-        </w:rPr>
         <w:t>Recursively uncover connected empty tiles</w:t>
+      </w:r>
+      <w:r>
+        <w:rPr>
+          <w:b/>
+        </w:rPr>
+        <w:t xml:space="preserve"> - (average)</w:t>
       </w:r>
     </w:p>
     <w:tbl>
@@ -1502,12 +1508,12 @@
         <w:tblW w:w="9359" w:type="dxa"/>
         <w:tblInd w:w="0" w:type="dxa"/>
         <w:tblBorders>
-          <w:top w:val="single" w:color="000000" w:sz="8" w:space="0"/>
-          <w:left w:val="single" w:color="000000" w:sz="8" w:space="0"/>
-          <w:bottom w:val="single" w:color="000000" w:sz="8" w:space="0"/>
-          <w:right w:val="single" w:color="000000" w:sz="8" w:space="0"/>
-          <w:insideH w:val="single" w:color="000000" w:sz="8" w:space="0"/>
-          <w:insideV w:val="single" w:color="000000" w:sz="8" w:space="0"/>
+          <w:top w:val="single" w:sz="8" w:space="0" w:color="000000"/>
+          <w:left w:val="single" w:sz="8" w:space="0" w:color="000000"/>
+          <w:bottom w:val="single" w:sz="8" w:space="0" w:color="000000"/>
+          <w:right w:val="single" w:sz="8" w:space="0" w:color="000000"/>
+          <w:insideH w:val="single" w:sz="8" w:space="0" w:color="000000"/>
+          <w:insideV w:val="single" w:sz="8" w:space="0" w:color="000000"/>
         </w:tblBorders>
         <w:tblLayout w:type="fixed"/>
         <w:tblLook w:val="0600" w:firstRow="0" w:lastRow="0" w:firstColumn="0" w:lastColumn="0" w:noHBand="1" w:noVBand="1"/>
@@ -1972,14 +1978,14 @@
         <w:t>User Story 4 — Game Interaction 2 (flagging)</w:t>
       </w:r>
     </w:p>
-    <w:p w14:noSpellErr="1">
+    <w:p>
       <w:pPr>
         <w:spacing w:before="240" w:after="240"/>
       </w:pPr>
       <w:r>
         <w:rPr>
-          <w:b w:val="1"/>
-          <w:bCs w:val="1"/>
+          <w:b/>
+          <w:bCs/>
           <w:lang w:val="en-US"/>
         </w:rPr>
         <w:t>As a user…</w:t>
@@ -2000,43 +2006,80 @@
         <w:rPr>
           <w:lang w:val="en-US"/>
         </w:rPr>
-        <w:t xml:space="preserve">So that I can </w:t>
-      </w:r>
-      <w:r>
-        <w:rPr>
+        <w:t>So that I can identify tiles possessing a mine without clicking to reveal them and also prevent myself from accidentally clicking and revealing the tile.</w:t>
+      </w:r>
+    </w:p>
+    <w:p>
+      <w:pPr>
+        <w:spacing w:before="240" w:after="240" w:line="240" w:lineRule="auto"/>
+        <w:rPr>
+          <w:b/>
+        </w:rPr>
+      </w:pPr>
+      <w:r>
+        <w:rPr>
+          <w:b/>
+        </w:rPr>
+        <w:t>Task Breakdown:</w:t>
+      </w:r>
+      <w:r>
+        <w:rPr>
+          <w:b/>
+        </w:rPr>
+        <w:br/>
+        <w:t>Create input handler for flagging tiles</w:t>
+      </w:r>
+      <w:r>
+        <w:rPr>
+          <w:b/>
+        </w:rPr>
+        <w:t xml:space="preserve"> - (simple)</w:t>
+      </w:r>
+    </w:p>
+    <w:p>
+      <w:pPr>
+        <w:spacing w:before="240" w:after="240" w:line="240" w:lineRule="auto"/>
+        <w:rPr>
+          <w:b/>
+        </w:rPr>
+      </w:pPr>
+      <w:r>
+        <w:rPr>
+          <w:b/>
+        </w:rPr>
+        <w:t>Display flagged status on a tile</w:t>
+      </w:r>
+      <w:r>
+        <w:rPr>
+          <w:b/>
+        </w:rPr>
+        <w:t xml:space="preserve"> - (simple)</w:t>
+      </w:r>
+    </w:p>
+    <w:p>
+      <w:pPr>
+        <w:spacing w:before="240" w:after="240" w:line="240" w:lineRule="auto"/>
+        <w:rPr>
+          <w:b/>
+          <w:bCs/>
           <w:lang w:val="en-US"/>
         </w:rPr>
-        <w:t>identify</w:t>
-      </w:r>
-      <w:r>
-        <w:rPr>
+      </w:pPr>
+      <w:r>
+        <w:rPr>
+          <w:b/>
+          <w:bCs/>
           <w:lang w:val="en-US"/>
         </w:rPr>
-        <w:t xml:space="preserve"> tiles </w:t>
-      </w:r>
-      <w:r>
-        <w:rPr>
+        <w:t>Keep track of the number of flags placed and number of flags remaining</w:t>
+      </w:r>
+      <w:r>
+        <w:rPr>
+          <w:b/>
+          <w:bCs/>
           <w:lang w:val="en-US"/>
         </w:rPr>
-        <w:t>possessing</w:t>
-      </w:r>
-      <w:r>
-        <w:rPr>
-          <w:lang w:val="en-US"/>
-        </w:rPr>
-        <w:t xml:space="preserve"> a mine without clicking to reveal them </w:t>
-      </w:r>
-      <w:r>
-        <w:rPr>
-          <w:lang w:val="en-US"/>
-        </w:rPr>
-        <w:t>and also</w:t>
-      </w:r>
-      <w:r>
-        <w:rPr>
-          <w:lang w:val="en-US"/>
-        </w:rPr>
-        <w:t xml:space="preserve"> prevent myself from accidentally clicking and revealing the tile.</w:t>
+        <w:t xml:space="preserve"> - (simple)</w:t>
       </w:r>
     </w:p>
     <w:p>
@@ -2050,74 +2093,14 @@
         <w:rPr>
           <w:b/>
         </w:rPr>
-        <w:t>Task Breakdown:</w:t>
-      </w:r>
-      <w:r>
-        <w:rPr>
-          <w:b/>
-        </w:rPr>
-        <w:br/>
-      </w:r>
-      <w:r>
-        <w:rPr>
-          <w:b/>
-        </w:rPr>
-        <w:t>Create input handler for flagging tiles</w:t>
-      </w:r>
-    </w:p>
-    <w:p>
-      <w:pPr>
-        <w:spacing w:before="240" w:after="240" w:line="240" w:lineRule="auto"/>
-        <w:rPr>
-          <w:b/>
-        </w:rPr>
-      </w:pPr>
-      <w:r>
-        <w:rPr>
-          <w:b/>
-        </w:rPr>
-        <w:t>Display flagged status on a tile</w:t>
-      </w:r>
-    </w:p>
-    <w:p w14:noSpellErr="1">
-      <w:pPr>
-        <w:spacing w:before="240" w:after="240" w:line="240" w:lineRule="auto"/>
-        <w:rPr>
-          <w:b w:val="1"/>
-          <w:bCs w:val="1"/>
-          <w:lang w:val="en-US"/>
-        </w:rPr>
-      </w:pPr>
-      <w:r>
-        <w:rPr>
-          <w:b w:val="1"/>
-          <w:bCs w:val="1"/>
-          <w:lang w:val="en-US"/>
-        </w:rPr>
-        <w:t>Keep track of the number of flags placed and number of flags remaining</w:t>
-      </w:r>
-    </w:p>
-    <w:p>
-      <w:pPr>
-        <w:spacing w:before="240" w:after="240" w:line="240" w:lineRule="auto"/>
-        <w:rPr>
-          <w:b/>
-        </w:rPr>
-      </w:pPr>
-      <w:r>
-        <w:rPr>
-          <w:b/>
-        </w:rPr>
-        <w:t xml:space="preserve">Prevent flagged tiles from being revealed on </w:t>
-      </w:r>
-      <w:proofErr w:type="gramStart"/>
-      <w:r>
-        <w:rPr>
-          <w:b/>
-        </w:rPr>
-        <w:t>left-click</w:t>
-      </w:r>
-      <w:proofErr w:type="gramEnd"/>
+        <w:t>Prevent flagged tiles from being revealed on left-click</w:t>
+      </w:r>
+      <w:r>
+        <w:rPr>
+          <w:b/>
+        </w:rPr>
+        <w:t xml:space="preserve"> - (simple)</w:t>
+      </w:r>
     </w:p>
     <w:tbl>
       <w:tblPr>
@@ -2125,12 +2108,12 @@
         <w:tblW w:w="9359" w:type="dxa"/>
         <w:tblInd w:w="0" w:type="dxa"/>
         <w:tblBorders>
-          <w:top w:val="single" w:color="000000" w:sz="8" w:space="0"/>
-          <w:left w:val="single" w:color="000000" w:sz="8" w:space="0"/>
-          <w:bottom w:val="single" w:color="000000" w:sz="8" w:space="0"/>
-          <w:right w:val="single" w:color="000000" w:sz="8" w:space="0"/>
-          <w:insideH w:val="single" w:color="000000" w:sz="8" w:space="0"/>
-          <w:insideV w:val="single" w:color="000000" w:sz="8" w:space="0"/>
+          <w:top w:val="single" w:sz="8" w:space="0" w:color="000000"/>
+          <w:left w:val="single" w:sz="8" w:space="0" w:color="000000"/>
+          <w:bottom w:val="single" w:sz="8" w:space="0" w:color="000000"/>
+          <w:right w:val="single" w:sz="8" w:space="0" w:color="000000"/>
+          <w:insideH w:val="single" w:sz="8" w:space="0" w:color="000000"/>
+          <w:insideV w:val="single" w:sz="8" w:space="0" w:color="000000"/>
         </w:tblBorders>
         <w:tblLayout w:type="fixed"/>
         <w:tblLook w:val="0600" w:firstRow="0" w:lastRow="0" w:firstColumn="0" w:lastColumn="0" w:noHBand="1" w:noVBand="1"/>
@@ -2262,21 +2245,21 @@
               <w:widowControl w:val="0"/>
               <w:spacing w:line="240" w:lineRule="auto"/>
               <w:rPr>
-                <w:b w:val="1"/>
-                <w:bCs w:val="1"/>
-              </w:rPr>
-            </w:pPr>
-            <w:r>
-              <w:rPr>
-                <w:b w:val="1"/>
-                <w:bCs w:val="1"/>
+                <w:b/>
+                <w:bCs/>
+              </w:rPr>
+            </w:pPr>
+            <w:r>
+              <w:rPr>
+                <w:b/>
+                <w:bCs/>
               </w:rPr>
               <w:t>Beckett Malinowski</w:t>
             </w:r>
             <w:r>
               <w:rPr>
-                <w:b w:val="1"/>
-                <w:bCs w:val="1"/>
+                <w:b/>
+                <w:bCs/>
               </w:rPr>
               <w:t xml:space="preserve"> (familiar)</w:t>
             </w:r>
@@ -2297,14 +2280,14 @@
               <w:widowControl w:val="0"/>
               <w:spacing w:line="240" w:lineRule="auto"/>
               <w:rPr>
-                <w:b w:val="1"/>
-                <w:bCs w:val="1"/>
-              </w:rPr>
-            </w:pPr>
-            <w:r>
-              <w:rPr>
-                <w:b w:val="1"/>
-                <w:bCs w:val="1"/>
+                <w:b/>
+                <w:bCs/>
+              </w:rPr>
+            </w:pPr>
+            <w:r>
+              <w:rPr>
+                <w:b/>
+                <w:bCs/>
               </w:rPr>
               <w:t>1pt * 1 * 6 mins = 6 minutes</w:t>
             </w:r>
@@ -2353,21 +2336,21 @@
               <w:widowControl w:val="0"/>
               <w:spacing w:line="240" w:lineRule="auto"/>
               <w:rPr>
-                <w:b w:val="1"/>
-                <w:bCs w:val="1"/>
-              </w:rPr>
-            </w:pPr>
-            <w:r>
-              <w:rPr>
-                <w:b w:val="1"/>
-                <w:bCs w:val="1"/>
+                <w:b/>
+                <w:bCs/>
+              </w:rPr>
+            </w:pPr>
+            <w:r>
+              <w:rPr>
+                <w:b/>
+                <w:bCs/>
               </w:rPr>
               <w:t>Beckett Malinowski</w:t>
             </w:r>
             <w:r>
               <w:rPr>
-                <w:b w:val="1"/>
-                <w:bCs w:val="1"/>
+                <w:b/>
+                <w:bCs/>
               </w:rPr>
               <w:t xml:space="preserve"> (familiar)</w:t>
             </w:r>
@@ -2388,21 +2371,21 @@
               <w:widowControl w:val="0"/>
               <w:spacing w:line="240" w:lineRule="auto"/>
               <w:rPr>
-                <w:b w:val="1"/>
-                <w:bCs w:val="1"/>
-              </w:rPr>
-            </w:pPr>
-            <w:r>
-              <w:rPr>
-                <w:b w:val="1"/>
-                <w:bCs w:val="1"/>
+                <w:b/>
+                <w:bCs/>
+              </w:rPr>
+            </w:pPr>
+            <w:r>
+              <w:rPr>
+                <w:b/>
+                <w:bCs/>
               </w:rPr>
               <w:t xml:space="preserve">1pt * 1 * 6 mins = </w:t>
             </w:r>
             <w:r>
               <w:rPr>
-                <w:b w:val="1"/>
-                <w:bCs w:val="1"/>
+                <w:b/>
+                <w:bCs/>
               </w:rPr>
               <w:t>6 minutes</w:t>
             </w:r>
@@ -2451,14 +2434,14 @@
               <w:widowControl w:val="0"/>
               <w:spacing w:line="240" w:lineRule="auto"/>
               <w:rPr>
-                <w:b w:val="1"/>
-                <w:bCs w:val="1"/>
-              </w:rPr>
-            </w:pPr>
-            <w:r>
-              <w:rPr>
-                <w:b w:val="1"/>
-                <w:bCs w:val="1"/>
+                <w:b/>
+                <w:bCs/>
+              </w:rPr>
+            </w:pPr>
+            <w:r>
+              <w:rPr>
+                <w:b/>
+                <w:bCs/>
               </w:rPr>
               <w:t>Beckett Malinowski (familiar)</w:t>
             </w:r>
@@ -2479,28 +2462,28 @@
               <w:widowControl w:val="0"/>
               <w:spacing w:line="240" w:lineRule="auto"/>
               <w:rPr>
-                <w:b w:val="1"/>
-                <w:bCs w:val="1"/>
-              </w:rPr>
-            </w:pPr>
-            <w:r>
-              <w:rPr>
-                <w:b w:val="1"/>
-                <w:bCs w:val="1"/>
+                <w:b/>
+                <w:bCs/>
+              </w:rPr>
+            </w:pPr>
+            <w:r>
+              <w:rPr>
+                <w:b/>
+                <w:bCs/>
               </w:rPr>
               <w:t xml:space="preserve">1pt </w:t>
             </w:r>
             <w:r>
               <w:rPr>
-                <w:b w:val="1"/>
-                <w:bCs w:val="1"/>
+                <w:b/>
+                <w:bCs/>
               </w:rPr>
               <w:t xml:space="preserve">* 1 * 6 mins = </w:t>
             </w:r>
             <w:r>
               <w:rPr>
-                <w:b w:val="1"/>
-                <w:bCs w:val="1"/>
+                <w:b/>
+                <w:bCs/>
               </w:rPr>
               <w:t>6 minutes</w:t>
             </w:r>
@@ -2549,37 +2532,30 @@
               <w:widowControl w:val="0"/>
               <w:spacing w:line="240" w:lineRule="auto"/>
               <w:rPr>
-                <w:b w:val="1"/>
-                <w:bCs w:val="1"/>
-              </w:rPr>
-            </w:pPr>
-            <w:r>
-              <w:rPr>
-                <w:b w:val="1"/>
-                <w:bCs w:val="1"/>
+                <w:b/>
+                <w:bCs/>
+              </w:rPr>
+            </w:pPr>
+            <w:r>
+              <w:rPr>
+                <w:b/>
+                <w:bCs/>
               </w:rPr>
               <w:t>Beckett Malinowski</w:t>
             </w:r>
             <w:r>
               <w:rPr>
-                <w:b w:val="1"/>
-                <w:bCs w:val="1"/>
+                <w:b/>
+                <w:bCs/>
               </w:rPr>
               <w:t>, Jack Gerety</w:t>
             </w:r>
             <w:r>
               <w:rPr>
-                <w:b w:val="1"/>
-                <w:bCs w:val="1"/>
-              </w:rPr>
-              <w:t xml:space="preserve"> </w:t>
-            </w:r>
-            <w:r>
-              <w:rPr>
-                <w:b w:val="1"/>
-                <w:bCs w:val="1"/>
-              </w:rPr>
-              <w:t>(familiar)</w:t>
+                <w:b/>
+                <w:bCs/>
+              </w:rPr>
+              <w:t xml:space="preserve"> (familiar)</w:t>
             </w:r>
           </w:p>
         </w:tc>
@@ -2701,14 +2677,14 @@
         <w:t>User Story 5 — Game Status</w:t>
       </w:r>
     </w:p>
-    <w:p w14:noSpellErr="1">
+    <w:p>
       <w:pPr>
         <w:spacing w:before="240" w:after="240"/>
       </w:pPr>
       <w:r>
         <w:rPr>
-          <w:b w:val="1"/>
-          <w:bCs w:val="1"/>
+          <w:b/>
+          <w:bCs/>
           <w:lang w:val="en-US"/>
         </w:rPr>
         <w:t>As a user…</w:t>
@@ -2729,19 +2705,7 @@
         <w:rPr>
           <w:lang w:val="en-US"/>
         </w:rPr>
-        <w:t xml:space="preserve">So that I can see how to interact with the game, track how many flags I have placed/are </w:t>
-      </w:r>
-      <w:r>
-        <w:rPr>
-          <w:lang w:val="en-US"/>
-        </w:rPr>
-        <w:t>remaining</w:t>
-      </w:r>
-      <w:r>
-        <w:rPr>
-          <w:lang w:val="en-US"/>
-        </w:rPr>
-        <w:t>, and whether I have lost or won the game.</w:t>
+        <w:t>So that I can see how to interact with the game, track how many flags I have placed/are remaining, and whether I have lost or won the game.</w:t>
       </w:r>
     </w:p>
     <w:p>
@@ -2762,12 +2726,19 @@
           <w:b/>
         </w:rPr>
         <w:br/>
-      </w:r>
-      <w:r>
-        <w:rPr>
-          <w:b/>
-        </w:rPr>
-        <w:t>Create paragraph element explaining controls (simple)</w:t>
+        <w:t xml:space="preserve">Create paragraph element explaining controls </w:t>
+      </w:r>
+      <w:r>
+        <w:rPr>
+          <w:b/>
+        </w:rPr>
+        <w:t xml:space="preserve">- </w:t>
+      </w:r>
+      <w:r>
+        <w:rPr>
+          <w:b/>
+        </w:rPr>
+        <w:t>(simple)</w:t>
       </w:r>
     </w:p>
     <w:p>
@@ -2783,6 +2754,12 @@
         </w:rPr>
         <w:t>Create element detailing game status</w:t>
       </w:r>
+      <w:r>
+        <w:rPr>
+          <w:b/>
+        </w:rPr>
+        <w:t xml:space="preserve"> - (simple)</w:t>
+      </w:r>
     </w:p>
     <w:p>
       <w:pPr>
@@ -2795,7 +2772,19 @@
         <w:rPr>
           <w:b/>
         </w:rPr>
-        <w:t>Create a “game in progress” state (simple)</w:t>
+        <w:t xml:space="preserve">Create a “game in progress” state </w:t>
+      </w:r>
+      <w:r>
+        <w:rPr>
+          <w:b/>
+        </w:rPr>
+        <w:t xml:space="preserve">- </w:t>
+      </w:r>
+      <w:r>
+        <w:rPr>
+          <w:b/>
+        </w:rPr>
+        <w:t>(simple)</w:t>
       </w:r>
     </w:p>
     <w:tbl>
@@ -2804,12 +2793,12 @@
         <w:tblW w:w="9359" w:type="dxa"/>
         <w:tblInd w:w="0" w:type="dxa"/>
         <w:tblBorders>
-          <w:top w:val="single" w:color="000000" w:sz="8" w:space="0"/>
-          <w:left w:val="single" w:color="000000" w:sz="8" w:space="0"/>
-          <w:bottom w:val="single" w:color="000000" w:sz="8" w:space="0"/>
-          <w:right w:val="single" w:color="000000" w:sz="8" w:space="0"/>
-          <w:insideH w:val="single" w:color="000000" w:sz="8" w:space="0"/>
-          <w:insideV w:val="single" w:color="000000" w:sz="8" w:space="0"/>
+          <w:top w:val="single" w:sz="8" w:space="0" w:color="000000"/>
+          <w:left w:val="single" w:sz="8" w:space="0" w:color="000000"/>
+          <w:bottom w:val="single" w:sz="8" w:space="0" w:color="000000"/>
+          <w:right w:val="single" w:sz="8" w:space="0" w:color="000000"/>
+          <w:insideH w:val="single" w:sz="8" w:space="0" w:color="000000"/>
+          <w:insideV w:val="single" w:sz="8" w:space="0" w:color="000000"/>
         </w:tblBorders>
         <w:tblLayout w:type="fixed"/>
         <w:tblLook w:val="0600" w:firstRow="0" w:lastRow="0" w:firstColumn="0" w:lastColumn="0" w:noHBand="1" w:noVBand="1"/>
@@ -3253,17 +3242,18 @@
           <w:sz w:val="26"/>
           <w:szCs w:val="26"/>
         </w:rPr>
+        <w:lastRenderedPageBreak/>
         <w:t>User Story 6 — Win/Loss States</w:t>
       </w:r>
     </w:p>
-    <w:p w14:noSpellErr="1">
+    <w:p>
       <w:pPr>
         <w:spacing w:before="240" w:after="240"/>
       </w:pPr>
       <w:r>
         <w:rPr>
-          <w:b w:val="1"/>
-          <w:bCs w:val="1"/>
+          <w:b/>
+          <w:bCs/>
           <w:lang w:val="en-US"/>
         </w:rPr>
         <w:t>As a user…</w:t>
@@ -3284,19 +3274,7 @@
         <w:rPr>
           <w:lang w:val="en-US"/>
         </w:rPr>
-        <w:t xml:space="preserve">So that I can win or lose the game, see the solution, and </w:t>
-      </w:r>
-      <w:r>
-        <w:rPr>
-          <w:lang w:val="en-US"/>
-        </w:rPr>
-        <w:t>maybe move</w:t>
-      </w:r>
-      <w:r>
-        <w:rPr>
-          <w:lang w:val="en-US"/>
-        </w:rPr>
-        <w:t xml:space="preserve"> on to the next game.</w:t>
+        <w:t>So that I can win or lose the game, see the solution, and maybe move on to the next game.</w:t>
       </w:r>
     </w:p>
     <w:p>
@@ -3317,13 +3295,14 @@
           <w:b/>
         </w:rPr>
         <w:br/>
-      </w:r>
-      <w:r>
-        <w:rPr>
-          <w:b/>
-        </w:rPr>
         <w:t>Create loss Condition</w:t>
       </w:r>
+      <w:r>
+        <w:rPr>
+          <w:b/>
+        </w:rPr>
+        <w:t xml:space="preserve"> - (simple)</w:t>
+      </w:r>
     </w:p>
     <w:p>
       <w:pPr>
@@ -3338,6 +3317,12 @@
         </w:rPr>
         <w:t>Create victory Condition</w:t>
       </w:r>
+      <w:r>
+        <w:rPr>
+          <w:b/>
+        </w:rPr>
+        <w:t xml:space="preserve"> - (average)</w:t>
+      </w:r>
     </w:p>
     <w:p>
       <w:pPr>
@@ -3352,6 +3337,12 @@
         </w:rPr>
         <w:t>Reveal mines</w:t>
       </w:r>
+      <w:r>
+        <w:rPr>
+          <w:b/>
+        </w:rPr>
+        <w:t xml:space="preserve"> - (simple)</w:t>
+      </w:r>
     </w:p>
     <w:p>
       <w:pPr>
@@ -3365,6 +3356,12 @@
           <w:b/>
         </w:rPr>
         <w:t>Prompt new round</w:t>
+      </w:r>
+      <w:r>
+        <w:rPr>
+          <w:b/>
+        </w:rPr>
+        <w:t xml:space="preserve"> - (simple)</w:t>
       </w:r>
     </w:p>
     <w:tbl>
@@ -3373,12 +3370,12 @@
         <w:tblW w:w="9359" w:type="dxa"/>
         <w:tblInd w:w="0" w:type="dxa"/>
         <w:tblBorders>
-          <w:top w:val="single" w:color="000000" w:sz="8" w:space="0"/>
-          <w:left w:val="single" w:color="000000" w:sz="8" w:space="0"/>
-          <w:bottom w:val="single" w:color="000000" w:sz="8" w:space="0"/>
-          <w:right w:val="single" w:color="000000" w:sz="8" w:space="0"/>
-          <w:insideH w:val="single" w:color="000000" w:sz="8" w:space="0"/>
-          <w:insideV w:val="single" w:color="000000" w:sz="8" w:space="0"/>
+          <w:top w:val="single" w:sz="8" w:space="0" w:color="000000"/>
+          <w:left w:val="single" w:sz="8" w:space="0" w:color="000000"/>
+          <w:bottom w:val="single" w:sz="8" w:space="0" w:color="000000"/>
+          <w:right w:val="single" w:sz="8" w:space="0" w:color="000000"/>
+          <w:insideH w:val="single" w:sz="8" w:space="0" w:color="000000"/>
+          <w:insideV w:val="single" w:sz="8" w:space="0" w:color="000000"/>
         </w:tblBorders>
         <w:tblLayout w:type="fixed"/>
         <w:tblLook w:val="0600" w:firstRow="0" w:lastRow="0" w:firstColumn="0" w:lastColumn="0" w:noHBand="1" w:noVBand="1"/>
@@ -3517,13 +3514,7 @@
               <w:rPr>
                 <w:b/>
               </w:rPr>
-              <w:t>Charley Findling</w:t>
-            </w:r>
-            <w:r>
-              <w:rPr>
-                <w:b/>
-              </w:rPr>
-              <w:t xml:space="preserve"> (familiar)</w:t>
+              <w:t>Charley Findling (familiar)</w:t>
             </w:r>
           </w:p>
         </w:tc>
@@ -3603,31 +3594,7 @@
               <w:rPr>
                 <w:b/>
               </w:rPr>
-              <w:t>Charley Findling</w:t>
-            </w:r>
-            <w:r>
-              <w:rPr>
-                <w:b/>
-              </w:rPr>
-              <w:t xml:space="preserve"> </w:t>
-            </w:r>
-            <w:r>
-              <w:rPr>
-                <w:b/>
-              </w:rPr>
-              <w:t>(</w:t>
-            </w:r>
-            <w:r>
-              <w:rPr>
-                <w:b/>
-              </w:rPr>
-              <w:t>un</w:t>
-            </w:r>
-            <w:r>
-              <w:rPr>
-                <w:b/>
-              </w:rPr>
-              <w:t>familiar)</w:t>
+              <w:t>Charley Findling (unfamiliar)</w:t>
             </w:r>
           </w:p>
         </w:tc>
@@ -3707,19 +3674,7 @@
               <w:rPr>
                 <w:b/>
               </w:rPr>
-              <w:t>Charley Findling</w:t>
-            </w:r>
-            <w:r>
-              <w:rPr>
-                <w:b/>
-              </w:rPr>
-              <w:t xml:space="preserve"> </w:t>
-            </w:r>
-            <w:r>
-              <w:rPr>
-                <w:b/>
-              </w:rPr>
-              <w:t>(familiar)</w:t>
+              <w:t>Charley Findling (familiar)</w:t>
             </w:r>
           </w:p>
         </w:tc>
@@ -3799,19 +3754,7 @@
               <w:rPr>
                 <w:b/>
               </w:rPr>
-              <w:t>Charley Findling</w:t>
-            </w:r>
-            <w:r>
-              <w:rPr>
-                <w:b/>
-              </w:rPr>
-              <w:t xml:space="preserve"> </w:t>
-            </w:r>
-            <w:r>
-              <w:rPr>
-                <w:b/>
-              </w:rPr>
-              <w:t>(familiar)</w:t>
+              <w:t>Charley Findling (familiar)</w:t>
             </w:r>
           </w:p>
         </w:tc>
@@ -3867,7 +3810,7 @@
       </w:pPr>
     </w:p>
     <w:sectPr>
-      <w:pgSz w:w="12240" w:h="15840" w:orient="portrait"/>
+      <w:pgSz w:w="12240" w:h="15840"/>
       <w:pgMar w:top="1440" w:right="1440" w:bottom="1440" w:left="1440" w:header="720" w:footer="720" w:gutter="0"/>
       <w:pgNumType w:start="1"/>
       <w:cols w:space="720"/>
@@ -3877,11 +3820,11 @@
 </file>
 
 <file path=word/styles.xml><?xml version="1.0" encoding="utf-8"?>
-<w:styles xmlns:wp14="http://schemas.microsoft.com/office/word/2010/wordprocessingDrawing" xmlns:mc="http://schemas.openxmlformats.org/markup-compatibility/2006" xmlns:r="http://schemas.openxmlformats.org/officeDocument/2006/relationships" xmlns:w="http://schemas.openxmlformats.org/wordprocessingml/2006/main" xmlns:w14="http://schemas.microsoft.com/office/word/2010/wordml" xmlns:w15="http://schemas.microsoft.com/office/word/2012/wordml" xmlns:w16cex="http://schemas.microsoft.com/office/word/2018/wordml/cex" xmlns:w16cid="http://schemas.microsoft.com/office/word/2016/wordml/cid" xmlns:w16="http://schemas.microsoft.com/office/word/2018/wordml" xmlns:w16du="http://schemas.microsoft.com/office/word/2023/wordml/word16du" xmlns:w16sdtdh="http://schemas.microsoft.com/office/word/2020/wordml/sdtdatahash" xmlns:w16sdtfl="http://schemas.microsoft.com/office/word/2024/wordml/sdtformatlock" xmlns:w16se="http://schemas.microsoft.com/office/word/2015/wordml/symex" mc:Ignorable="w14 w15 w16se w16cid w16 w16cex w16sdtdh w16sdtfl w16du wp14">
+<w:styles xmlns:mc="http://schemas.openxmlformats.org/markup-compatibility/2006" xmlns:r="http://schemas.openxmlformats.org/officeDocument/2006/relationships" xmlns:w="http://schemas.openxmlformats.org/wordprocessingml/2006/main" xmlns:w14="http://schemas.microsoft.com/office/word/2010/wordml" xmlns:w15="http://schemas.microsoft.com/office/word/2012/wordml" xmlns:w16cex="http://schemas.microsoft.com/office/word/2018/wordml/cex" xmlns:w16cid="http://schemas.microsoft.com/office/word/2016/wordml/cid" xmlns:w16="http://schemas.microsoft.com/office/word/2018/wordml" xmlns:w16du="http://schemas.microsoft.com/office/word/2023/wordml/word16du" xmlns:w16sdtdh="http://schemas.microsoft.com/office/word/2020/wordml/sdtdatahash" xmlns:w16sdtfl="http://schemas.microsoft.com/office/word/2024/wordml/sdtformatlock" xmlns:w16se="http://schemas.microsoft.com/office/word/2015/wordml/symex" mc:Ignorable="w14 w15 w16se w16cid w16 w16cex w16sdtdh w16sdtfl w16du">
   <w:docDefaults>
     <w:rPrDefault>
       <w:rPr>
-        <w:rFonts w:ascii="Arial" w:hAnsi="Arial" w:eastAsia="Arial" w:cs="Arial"/>
+        <w:rFonts w:ascii="Arial" w:eastAsia="Arial" w:hAnsi="Arial" w:cs="Arial"/>
         <w:sz w:val="22"/>
         <w:szCs w:val="22"/>
         <w:lang w:val="en" w:eastAsia="en-US" w:bidi="ar-SA"/>
@@ -3896,14 +3839,14 @@
   <w:latentStyles w:defLockedState="0" w:defUIPriority="99" w:defSemiHidden="0" w:defUnhideWhenUsed="0" w:defQFormat="0" w:count="376">
     <w:lsdException w:name="Normal" w:uiPriority="0" w:qFormat="1"/>
     <w:lsdException w:name="heading 1" w:uiPriority="9" w:qFormat="1"/>
-    <w:lsdException w:name="heading 2" w:uiPriority="9" w:semiHidden="1" w:unhideWhenUsed="1" w:qFormat="1"/>
-    <w:lsdException w:name="heading 3" w:uiPriority="9" w:semiHidden="1" w:unhideWhenUsed="1" w:qFormat="1"/>
-    <w:lsdException w:name="heading 4" w:uiPriority="9" w:semiHidden="1" w:unhideWhenUsed="1" w:qFormat="1"/>
-    <w:lsdException w:name="heading 5" w:uiPriority="9" w:semiHidden="1" w:unhideWhenUsed="1" w:qFormat="1"/>
-    <w:lsdException w:name="heading 6" w:uiPriority="9" w:semiHidden="1" w:unhideWhenUsed="1" w:qFormat="1"/>
-    <w:lsdException w:name="heading 7" w:uiPriority="9" w:semiHidden="1" w:unhideWhenUsed="1" w:qFormat="1"/>
-    <w:lsdException w:name="heading 8" w:uiPriority="9" w:semiHidden="1" w:unhideWhenUsed="1" w:qFormat="1"/>
-    <w:lsdException w:name="heading 9" w:uiPriority="9" w:semiHidden="1" w:unhideWhenUsed="1" w:qFormat="1"/>
+    <w:lsdException w:name="heading 2" w:semiHidden="1" w:uiPriority="9" w:unhideWhenUsed="1" w:qFormat="1"/>
+    <w:lsdException w:name="heading 3" w:semiHidden="1" w:uiPriority="9" w:unhideWhenUsed="1" w:qFormat="1"/>
+    <w:lsdException w:name="heading 4" w:semiHidden="1" w:uiPriority="9" w:unhideWhenUsed="1" w:qFormat="1"/>
+    <w:lsdException w:name="heading 5" w:semiHidden="1" w:uiPriority="9" w:unhideWhenUsed="1" w:qFormat="1"/>
+    <w:lsdException w:name="heading 6" w:semiHidden="1" w:uiPriority="9" w:unhideWhenUsed="1" w:qFormat="1"/>
+    <w:lsdException w:name="heading 7" w:semiHidden="1" w:uiPriority="9" w:unhideWhenUsed="1" w:qFormat="1"/>
+    <w:lsdException w:name="heading 8" w:semiHidden="1" w:uiPriority="9" w:unhideWhenUsed="1" w:qFormat="1"/>
+    <w:lsdException w:name="heading 9" w:semiHidden="1" w:uiPriority="9" w:unhideWhenUsed="1" w:qFormat="1"/>
     <w:lsdException w:name="index 1" w:semiHidden="1" w:unhideWhenUsed="1"/>
     <w:lsdException w:name="index 2" w:semiHidden="1" w:unhideWhenUsed="1"/>
     <w:lsdException w:name="index 3" w:semiHidden="1" w:unhideWhenUsed="1"/>
@@ -3913,22 +3856,22 @@
     <w:lsdException w:name="index 7" w:semiHidden="1" w:unhideWhenUsed="1"/>
     <w:lsdException w:name="index 8" w:semiHidden="1" w:unhideWhenUsed="1"/>
     <w:lsdException w:name="index 9" w:semiHidden="1" w:unhideWhenUsed="1"/>
-    <w:lsdException w:name="toc 1" w:uiPriority="39" w:semiHidden="1" w:unhideWhenUsed="1"/>
-    <w:lsdException w:name="toc 2" w:uiPriority="39" w:semiHidden="1" w:unhideWhenUsed="1"/>
-    <w:lsdException w:name="toc 3" w:uiPriority="39" w:semiHidden="1" w:unhideWhenUsed="1"/>
-    <w:lsdException w:name="toc 4" w:uiPriority="39" w:semiHidden="1" w:unhideWhenUsed="1"/>
-    <w:lsdException w:name="toc 5" w:uiPriority="39" w:semiHidden="1" w:unhideWhenUsed="1"/>
-    <w:lsdException w:name="toc 6" w:uiPriority="39" w:semiHidden="1" w:unhideWhenUsed="1"/>
-    <w:lsdException w:name="toc 7" w:uiPriority="39" w:semiHidden="1" w:unhideWhenUsed="1"/>
-    <w:lsdException w:name="toc 8" w:uiPriority="39" w:semiHidden="1" w:unhideWhenUsed="1"/>
-    <w:lsdException w:name="toc 9" w:uiPriority="39" w:semiHidden="1" w:unhideWhenUsed="1"/>
+    <w:lsdException w:name="toc 1" w:semiHidden="1" w:uiPriority="39" w:unhideWhenUsed="1"/>
+    <w:lsdException w:name="toc 2" w:semiHidden="1" w:uiPriority="39" w:unhideWhenUsed="1"/>
+    <w:lsdException w:name="toc 3" w:semiHidden="1" w:uiPriority="39" w:unhideWhenUsed="1"/>
+    <w:lsdException w:name="toc 4" w:semiHidden="1" w:uiPriority="39" w:unhideWhenUsed="1"/>
+    <w:lsdException w:name="toc 5" w:semiHidden="1" w:uiPriority="39" w:unhideWhenUsed="1"/>
+    <w:lsdException w:name="toc 6" w:semiHidden="1" w:uiPriority="39" w:unhideWhenUsed="1"/>
+    <w:lsdException w:name="toc 7" w:semiHidden="1" w:uiPriority="39" w:unhideWhenUsed="1"/>
+    <w:lsdException w:name="toc 8" w:semiHidden="1" w:uiPriority="39" w:unhideWhenUsed="1"/>
+    <w:lsdException w:name="toc 9" w:semiHidden="1" w:uiPriority="39" w:unhideWhenUsed="1"/>
     <w:lsdException w:name="Normal Indent" w:semiHidden="1" w:unhideWhenUsed="1"/>
     <w:lsdException w:name="footnote text" w:semiHidden="1" w:unhideWhenUsed="1"/>
     <w:lsdException w:name="annotation text" w:semiHidden="1" w:unhideWhenUsed="1"/>
     <w:lsdException w:name="header" w:semiHidden="1" w:unhideWhenUsed="1"/>
     <w:lsdException w:name="footer" w:semiHidden="1" w:unhideWhenUsed="1"/>
     <w:lsdException w:name="index heading" w:semiHidden="1" w:unhideWhenUsed="1"/>
-    <w:lsdException w:name="caption" w:uiPriority="35" w:semiHidden="1" w:unhideWhenUsed="1" w:qFormat="1"/>
+    <w:lsdException w:name="caption" w:semiHidden="1" w:uiPriority="35" w:unhideWhenUsed="1" w:qFormat="1"/>
     <w:lsdException w:name="table of figures" w:semiHidden="1" w:unhideWhenUsed="1"/>
     <w:lsdException w:name="envelope address" w:semiHidden="1" w:unhideWhenUsed="1"/>
     <w:lsdException w:name="envelope return" w:semiHidden="1" w:unhideWhenUsed="1"/>
@@ -3959,7 +3902,7 @@
     <w:lsdException w:name="Title" w:uiPriority="10" w:qFormat="1"/>
     <w:lsdException w:name="Closing" w:semiHidden="1" w:unhideWhenUsed="1"/>
     <w:lsdException w:name="Signature" w:semiHidden="1" w:unhideWhenUsed="1"/>
-    <w:lsdException w:name="Default Paragraph Font" w:uiPriority="1" w:semiHidden="1" w:unhideWhenUsed="1"/>
+    <w:lsdException w:name="Default Paragraph Font" w:semiHidden="1" w:uiPriority="1" w:unhideWhenUsed="1"/>
     <w:lsdException w:name="Body Text" w:semiHidden="1" w:unhideWhenUsed="1"/>
     <w:lsdException w:name="Body Text Indent" w:semiHidden="1" w:unhideWhenUsed="1"/>
     <w:lsdException w:name="List Continue" w:semiHidden="1" w:unhideWhenUsed="1"/>
@@ -4159,8 +4102,8 @@
     <w:lsdException w:name="Subtle Reference" w:uiPriority="31" w:qFormat="1"/>
     <w:lsdException w:name="Intense Reference" w:uiPriority="32" w:qFormat="1"/>
     <w:lsdException w:name="Book Title" w:uiPriority="33" w:qFormat="1"/>
-    <w:lsdException w:name="Bibliography" w:uiPriority="37" w:semiHidden="1" w:unhideWhenUsed="1"/>
-    <w:lsdException w:name="TOC Heading" w:uiPriority="39" w:semiHidden="1" w:unhideWhenUsed="1" w:qFormat="1"/>
+    <w:lsdException w:name="Bibliography" w:semiHidden="1" w:uiPriority="37" w:unhideWhenUsed="1"/>
+    <w:lsdException w:name="TOC Heading" w:semiHidden="1" w:uiPriority="39" w:unhideWhenUsed="1" w:qFormat="1"/>
     <w:lsdException w:name="Plain Table 1" w:uiPriority="41"/>
     <w:lsdException w:name="Plain Table 2" w:uiPriority="42"/>
     <w:lsdException w:name="Plain Table 3" w:uiPriority="43"/>
@@ -4271,7 +4214,7 @@
     <w:lsdException w:name="Unresolved Mention" w:semiHidden="1" w:unhideWhenUsed="1"/>
     <w:lsdException w:name="Smart Link" w:semiHidden="1" w:unhideWhenUsed="1"/>
   </w:latentStyles>
-  <w:style w:type="paragraph" w:styleId="Normal" w:default="1">
+  <w:style w:type="paragraph" w:default="1" w:styleId="Normal">
     <w:name w:val="Normal"/>
     <w:qFormat/>
   </w:style>
@@ -4386,13 +4329,13 @@
       <w:color w:val="666666"/>
     </w:rPr>
   </w:style>
-  <w:style w:type="character" w:styleId="DefaultParagraphFont" w:default="1">
+  <w:style w:type="character" w:default="1" w:styleId="DefaultParagraphFont">
     <w:name w:val="Default Paragraph Font"/>
     <w:uiPriority w:val="1"/>
     <w:semiHidden/>
     <w:unhideWhenUsed/>
   </w:style>
-  <w:style w:type="table" w:styleId="TableNormal" w:default="1">
+  <w:style w:type="table" w:default="1" w:styleId="TableNormal">
     <w:name w:val="Normal Table"/>
     <w:uiPriority w:val="99"/>
     <w:semiHidden/>
@@ -4407,13 +4350,13 @@
       </w:tblCellMar>
     </w:tblPr>
   </w:style>
-  <w:style w:type="numbering" w:styleId="NoList" w:default="1">
+  <w:style w:type="numbering" w:default="1" w:styleId="NoList">
     <w:name w:val="No List"/>
     <w:uiPriority w:val="99"/>
     <w:semiHidden/>
     <w:unhideWhenUsed/>
   </w:style>
-  <w:style w:type="table" w:styleId="TableNormal0" w:customStyle="1">
+  <w:style w:type="table" w:customStyle="1" w:styleId="TableNormal0">
     <w:name w:val="TableNormal"/>
     <w:tblPr>
       <w:tblCellMar>
@@ -4457,42 +4400,42 @@
       <w:szCs w:val="30"/>
     </w:rPr>
   </w:style>
-  <w:style w:type="table" w:styleId="a" w:customStyle="1">
+  <w:style w:type="table" w:customStyle="1" w:styleId="a">
     <w:basedOn w:val="TableNormal0"/>
     <w:tblPr>
       <w:tblStyleRowBandSize w:val="1"/>
       <w:tblStyleColBandSize w:val="1"/>
     </w:tblPr>
   </w:style>
-  <w:style w:type="table" w:styleId="a0" w:customStyle="1">
+  <w:style w:type="table" w:customStyle="1" w:styleId="a0">
     <w:basedOn w:val="TableNormal0"/>
     <w:tblPr>
       <w:tblStyleRowBandSize w:val="1"/>
       <w:tblStyleColBandSize w:val="1"/>
     </w:tblPr>
   </w:style>
-  <w:style w:type="table" w:styleId="a1" w:customStyle="1">
+  <w:style w:type="table" w:customStyle="1" w:styleId="a1">
     <w:basedOn w:val="TableNormal0"/>
     <w:tblPr>
       <w:tblStyleRowBandSize w:val="1"/>
       <w:tblStyleColBandSize w:val="1"/>
     </w:tblPr>
   </w:style>
-  <w:style w:type="table" w:styleId="a2" w:customStyle="1">
+  <w:style w:type="table" w:customStyle="1" w:styleId="a2">
     <w:basedOn w:val="TableNormal0"/>
     <w:tblPr>
       <w:tblStyleRowBandSize w:val="1"/>
       <w:tblStyleColBandSize w:val="1"/>
     </w:tblPr>
   </w:style>
-  <w:style w:type="table" w:styleId="a3" w:customStyle="1">
+  <w:style w:type="table" w:customStyle="1" w:styleId="a3">
     <w:basedOn w:val="TableNormal0"/>
     <w:tblPr>
       <w:tblStyleRowBandSize w:val="1"/>
       <w:tblStyleColBandSize w:val="1"/>
     </w:tblPr>
   </w:style>
-  <w:style w:type="table" w:styleId="a4" w:customStyle="1">
+  <w:style w:type="table" w:customStyle="1" w:styleId="a4">
     <w:basedOn w:val="TableNormal0"/>
     <w:tblPr>
       <w:tblStyleRowBandSize w:val="1"/>

</xml_diff>

<commit_message>
updates estimate/logging docs, adds meeting docs
</commit_message>
<xml_diff>
--- a/EECS581_P1_Documentation/Task Time Estimate Documentation.docx
+++ b/EECS581_P1_Documentation/Task Time Estimate Documentation.docx
@@ -870,7 +870,25 @@
         <w:rPr>
           <w:b/>
         </w:rPr>
-        <w:t xml:space="preserve"> - </w:t>
+        <w:t xml:space="preserve"> </w:t>
+      </w:r>
+      <w:r>
+        <w:rPr>
+          <w:b/>
+        </w:rPr>
+        <w:t>–</w:t>
+      </w:r>
+      <w:r>
+        <w:rPr>
+          <w:b/>
+        </w:rPr>
+        <w:t xml:space="preserve"> </w:t>
+      </w:r>
+      <w:r>
+        <w:rPr>
+          <w:b/>
+        </w:rPr>
+        <w:t>(complex)</w:t>
       </w:r>
     </w:p>
     <w:p>
@@ -890,7 +908,25 @@
         <w:rPr>
           <w:b/>
         </w:rPr>
-        <w:t xml:space="preserve"> - </w:t>
+        <w:t xml:space="preserve"> </w:t>
+      </w:r>
+      <w:r>
+        <w:rPr>
+          <w:b/>
+        </w:rPr>
+        <w:t>–</w:t>
+      </w:r>
+      <w:r>
+        <w:rPr>
+          <w:b/>
+        </w:rPr>
+        <w:t xml:space="preserve"> </w:t>
+      </w:r>
+      <w:r>
+        <w:rPr>
+          <w:b/>
+        </w:rPr>
+        <w:t>(complex)</w:t>
       </w:r>
     </w:p>
     <w:tbl>
@@ -1199,26 +1235,38 @@
                 <w:b/>
               </w:rPr>
             </w:pPr>
-          </w:p>
-        </w:tc>
-        <w:tc>
-          <w:tcPr>
-            <w:tcW w:w="3678" w:type="dxa"/>
-            <w:tcMar>
-              <w:top w:w="100" w:type="dxa"/>
-              <w:left w:w="100" w:type="dxa"/>
-              <w:bottom w:w="100" w:type="dxa"/>
-              <w:right w:w="100" w:type="dxa"/>
-            </w:tcMar>
-          </w:tcPr>
-          <w:p>
-            <w:pPr>
-              <w:widowControl w:val="0"/>
-              <w:spacing w:line="240" w:lineRule="auto"/>
-              <w:rPr>
-                <w:b/>
-              </w:rPr>
-            </w:pPr>
+            <w:r>
+              <w:rPr>
+                <w:b/>
+              </w:rPr>
+              <w:t>Skylar Franz (familiar)</w:t>
+            </w:r>
+          </w:p>
+        </w:tc>
+        <w:tc>
+          <w:tcPr>
+            <w:tcW w:w="3678" w:type="dxa"/>
+            <w:tcMar>
+              <w:top w:w="100" w:type="dxa"/>
+              <w:left w:w="100" w:type="dxa"/>
+              <w:bottom w:w="100" w:type="dxa"/>
+              <w:right w:w="100" w:type="dxa"/>
+            </w:tcMar>
+          </w:tcPr>
+          <w:p>
+            <w:pPr>
+              <w:widowControl w:val="0"/>
+              <w:spacing w:line="240" w:lineRule="auto"/>
+              <w:rPr>
+                <w:b/>
+              </w:rPr>
+            </w:pPr>
+            <w:r>
+              <w:rPr>
+                <w:b/>
+              </w:rPr>
+              <w:t>10pts * 1 * 6 mins = 60 minutes</w:t>
+            </w:r>
           </w:p>
         </w:tc>
       </w:tr>
@@ -1267,26 +1315,38 @@
                 <w:b/>
               </w:rPr>
             </w:pPr>
-          </w:p>
-        </w:tc>
-        <w:tc>
-          <w:tcPr>
-            <w:tcW w:w="3678" w:type="dxa"/>
-            <w:tcMar>
-              <w:top w:w="100" w:type="dxa"/>
-              <w:left w:w="100" w:type="dxa"/>
-              <w:bottom w:w="100" w:type="dxa"/>
-              <w:right w:w="100" w:type="dxa"/>
-            </w:tcMar>
-          </w:tcPr>
-          <w:p>
-            <w:pPr>
-              <w:widowControl w:val="0"/>
-              <w:spacing w:line="240" w:lineRule="auto"/>
-              <w:rPr>
-                <w:b/>
-              </w:rPr>
-            </w:pPr>
+            <w:r>
+              <w:rPr>
+                <w:b/>
+              </w:rPr>
+              <w:t>Skylar Franz (familiar)</w:t>
+            </w:r>
+          </w:p>
+        </w:tc>
+        <w:tc>
+          <w:tcPr>
+            <w:tcW w:w="3678" w:type="dxa"/>
+            <w:tcMar>
+              <w:top w:w="100" w:type="dxa"/>
+              <w:left w:w="100" w:type="dxa"/>
+              <w:bottom w:w="100" w:type="dxa"/>
+              <w:right w:w="100" w:type="dxa"/>
+            </w:tcMar>
+          </w:tcPr>
+          <w:p>
+            <w:pPr>
+              <w:widowControl w:val="0"/>
+              <w:spacing w:line="240" w:lineRule="auto"/>
+              <w:rPr>
+                <w:b/>
+              </w:rPr>
+            </w:pPr>
+            <w:r>
+              <w:rPr>
+                <w:b/>
+              </w:rPr>
+              <w:t>10pts * 1 * 6 mins = 60 minutes</w:t>
+            </w:r>
           </w:p>
         </w:tc>
       </w:tr>

</xml_diff>